<commit_message>
MAJ pied de page
</commit_message>
<xml_diff>
--- a/Cycle_06_Modeliser_SLCI/Cycle_06_Modeliser_SLCI.docx
+++ b/Cycle_06_Modeliser_SLCI/Cycle_06_Modeliser_SLCI.docx
@@ -1007,9 +1007,12 @@
           <w:highlight w:val="yellow"/>
         </w:rPr>
         <w:sectPr>
-          <w:headerReference w:type="default" r:id="rId9"/>
-          <w:footerReference w:type="default" r:id="rId10"/>
-          <w:footerReference w:type="first" r:id="rId11"/>
+          <w:headerReference w:type="even" r:id="rId9"/>
+          <w:headerReference w:type="default" r:id="rId10"/>
+          <w:footerReference w:type="even" r:id="rId11"/>
+          <w:footerReference w:type="default" r:id="rId12"/>
+          <w:headerReference w:type="first" r:id="rId13"/>
+          <w:footerReference w:type="first" r:id="rId14"/>
           <w:pgSz w:w="11906" w:h="16838" w:code="9"/>
           <w:pgMar w:top="530" w:right="1080" w:bottom="1440" w:left="1080" w:header="425" w:footer="491" w:gutter="0"/>
           <w:cols w:space="708"/>
@@ -1108,7 +1111,7 @@
                           </pic:cNvPicPr>
                         </pic:nvPicPr>
                         <pic:blipFill>
-                          <a:blip r:embed="rId12" cstate="print">
+                          <a:blip r:embed="rId15" cstate="print">
                             <a:extLst>
                               <a:ext uri="{28A0092B-C50C-407E-A947-70E740481C1C}">
                                 <a14:useLocalDpi xmlns:a14="http://schemas.microsoft.com/office/drawing/2010/main" val="0"/>
@@ -1570,7 +1573,7 @@
                           </pic:cNvPicPr>
                         </pic:nvPicPr>
                         <pic:blipFill>
-                          <a:blip r:embed="rId13" cstate="print">
+                          <a:blip r:embed="rId16" cstate="print">
                             <a:extLst>
                               <a:ext uri="{28A0092B-C50C-407E-A947-70E740481C1C}">
                                 <a14:useLocalDpi xmlns:a14="http://schemas.microsoft.com/office/drawing/2010/main" val="0"/>
@@ -2245,8 +2248,6 @@
         </w:rPr>
         <w:t>Comparer le modèle par constituants et le modèle global.</w:t>
       </w:r>
-      <w:bookmarkStart w:id="0" w:name="_GoBack"/>
-      <w:bookmarkEnd w:id="0"/>
     </w:p>
     <w:p>
       <w:pPr>
@@ -2440,8 +2441,8 @@
       </w:pPr>
     </w:p>
     <w:sectPr>
-      <w:headerReference w:type="default" r:id="rId14"/>
-      <w:footerReference w:type="default" r:id="rId15"/>
+      <w:headerReference w:type="default" r:id="rId17"/>
+      <w:footerReference w:type="default" r:id="rId18"/>
       <w:pgSz w:w="11906" w:h="16838" w:code="9"/>
       <w:pgMar w:top="1103" w:right="1080" w:bottom="1134" w:left="1080" w:header="425" w:footer="150" w:gutter="0"/>
       <w:pgNumType w:start="1"/>
@@ -2472,6 +2473,16 @@
 </file>
 
 <file path=word/footer1.xml><?xml version="1.0" encoding="utf-8"?>
+<w:ftr xmlns:wpc="http://schemas.microsoft.com/office/word/2010/wordprocessingCanvas" xmlns:mc="http://schemas.openxmlformats.org/markup-compatibility/2006" xmlns:o="urn:schemas-microsoft-com:office:office" xmlns:r="http://schemas.openxmlformats.org/officeDocument/2006/relationships" xmlns:m="http://schemas.openxmlformats.org/officeDocument/2006/math" xmlns:v="urn:schemas-microsoft-com:vml" xmlns:wp14="http://schemas.microsoft.com/office/word/2010/wordprocessingDrawing" xmlns:wp="http://schemas.openxmlformats.org/drawingml/2006/wordprocessingDrawing" xmlns:w10="urn:schemas-microsoft-com:office:word" xmlns:w="http://schemas.openxmlformats.org/wordprocessingml/2006/main" xmlns:w14="http://schemas.microsoft.com/office/word/2010/wordml" xmlns:wpg="http://schemas.microsoft.com/office/word/2010/wordprocessingGroup" xmlns:wpi="http://schemas.microsoft.com/office/word/2010/wordprocessingInk" xmlns:wne="http://schemas.microsoft.com/office/word/2006/wordml" xmlns:wps="http://schemas.microsoft.com/office/word/2010/wordprocessingShape" mc:Ignorable="w14 wp14">
+  <w:p>
+    <w:pPr>
+      <w:pStyle w:val="Pieddepage"/>
+    </w:pPr>
+  </w:p>
+</w:ftr>
+</file>
+
+<file path=word/footer2.xml><?xml version="1.0" encoding="utf-8"?>
 <w:ftr xmlns:wpc="http://schemas.microsoft.com/office/word/2010/wordprocessingCanvas" xmlns:mc="http://schemas.openxmlformats.org/markup-compatibility/2006" xmlns:o="urn:schemas-microsoft-com:office:office" xmlns:r="http://schemas.openxmlformats.org/officeDocument/2006/relationships" xmlns:m="http://schemas.openxmlformats.org/officeDocument/2006/math" xmlns:v="urn:schemas-microsoft-com:vml" xmlns:wp14="http://schemas.microsoft.com/office/word/2010/wordprocessingDrawing" xmlns:wp="http://schemas.openxmlformats.org/drawingml/2006/wordprocessingDrawing" xmlns:w10="urn:schemas-microsoft-com:office:word" xmlns:w="http://schemas.openxmlformats.org/wordprocessingml/2006/main" xmlns:w14="http://schemas.microsoft.com/office/word/2010/wordml" xmlns:wpg="http://schemas.microsoft.com/office/word/2010/wordprocessingGroup" xmlns:wpi="http://schemas.microsoft.com/office/word/2010/wordprocessingInk" xmlns:wne="http://schemas.microsoft.com/office/word/2006/wordml" xmlns:wps="http://schemas.microsoft.com/office/word/2010/wordprocessingShape" mc:Ignorable="w14 wp14">
   <w:tbl>
     <w:tblPr>
@@ -2731,7 +2742,7 @@
 </w:ftr>
 </file>
 
-<file path=word/footer2.xml><?xml version="1.0" encoding="utf-8"?>
+<file path=word/footer3.xml><?xml version="1.0" encoding="utf-8"?>
 <w:ftr xmlns:wpc="http://schemas.microsoft.com/office/word/2010/wordprocessingCanvas" xmlns:mc="http://schemas.openxmlformats.org/markup-compatibility/2006" xmlns:o="urn:schemas-microsoft-com:office:office" xmlns:r="http://schemas.openxmlformats.org/officeDocument/2006/relationships" xmlns:m="http://schemas.openxmlformats.org/officeDocument/2006/math" xmlns:v="urn:schemas-microsoft-com:vml" xmlns:wp14="http://schemas.microsoft.com/office/word/2010/wordprocessingDrawing" xmlns:wp="http://schemas.openxmlformats.org/drawingml/2006/wordprocessingDrawing" xmlns:w10="urn:schemas-microsoft-com:office:word" xmlns:w="http://schemas.openxmlformats.org/wordprocessingml/2006/main" xmlns:w14="http://schemas.microsoft.com/office/word/2010/wordml" xmlns:wpg="http://schemas.microsoft.com/office/word/2010/wordprocessingGroup" xmlns:wpi="http://schemas.microsoft.com/office/word/2010/wordprocessingInk" xmlns:wne="http://schemas.microsoft.com/office/word/2006/wordml" xmlns:wps="http://schemas.microsoft.com/office/word/2010/wordprocessingShape" mc:Ignorable="w14 wp14">
   <w:tbl>
     <w:tblPr>
@@ -2900,7 +2911,7 @@
 </w:ftr>
 </file>
 
-<file path=word/footer3.xml><?xml version="1.0" encoding="utf-8"?>
+<file path=word/footer4.xml><?xml version="1.0" encoding="utf-8"?>
 <w:ftr xmlns:wpc="http://schemas.microsoft.com/office/word/2010/wordprocessingCanvas" xmlns:mc="http://schemas.openxmlformats.org/markup-compatibility/2006" xmlns:o="urn:schemas-microsoft-com:office:office" xmlns:r="http://schemas.openxmlformats.org/officeDocument/2006/relationships" xmlns:m="http://schemas.openxmlformats.org/officeDocument/2006/math" xmlns:v="urn:schemas-microsoft-com:vml" xmlns:wp14="http://schemas.microsoft.com/office/word/2010/wordprocessingDrawing" xmlns:wp="http://schemas.openxmlformats.org/drawingml/2006/wordprocessingDrawing" xmlns:w10="urn:schemas-microsoft-com:office:word" xmlns:w="http://schemas.openxmlformats.org/wordprocessingml/2006/main" xmlns:w14="http://schemas.microsoft.com/office/word/2010/wordml" xmlns:wpg="http://schemas.microsoft.com/office/word/2010/wordprocessingGroup" xmlns:wpi="http://schemas.microsoft.com/office/word/2010/wordprocessingInk" xmlns:wne="http://schemas.microsoft.com/office/word/2006/wordml" xmlns:wps="http://schemas.microsoft.com/office/word/2010/wordprocessingShape" mc:Ignorable="w14 wp14">
   <w:tbl>
     <w:tblPr>
@@ -2953,8 +2964,10 @@
               <w:noProof/>
               <w:szCs w:val="24"/>
             </w:rPr>
-            <w:t>Cycle 4</w:t>
+            <w:t>Cycle 6</w:t>
           </w:r>
+          <w:bookmarkStart w:id="0" w:name="_GoBack"/>
+          <w:bookmarkEnd w:id="0"/>
         </w:p>
         <w:p>
           <w:pPr>
@@ -3023,7 +3036,7 @@
               <w:lang w:eastAsia="fr-FR" w:bidi="ar-SA"/>
             </w:rPr>
             <w:drawing>
-              <wp:anchor distT="0" distB="0" distL="114300" distR="114300" simplePos="0" relativeHeight="251724800" behindDoc="0" locked="0" layoutInCell="1" allowOverlap="1">
+              <wp:anchor distT="0" distB="0" distL="114300" distR="114300" simplePos="0" relativeHeight="251724800" behindDoc="0" locked="0" layoutInCell="1" allowOverlap="1" wp14:anchorId="34FCBA58" wp14:editId="5E85A40C">
                 <wp:simplePos x="0" y="0"/>
                 <wp:positionH relativeFrom="column">
                   <wp:posOffset>208889</wp:posOffset>
@@ -3111,7 +3124,7 @@
               <w:sz w:val="24"/>
               <w:szCs w:val="24"/>
             </w:rPr>
-            <w:t>2</w:t>
+            <w:t>1</w:t>
           </w:r>
           <w:r>
             <w:rPr>
@@ -3161,6 +3174,16 @@
 </file>
 
 <file path=word/header1.xml><?xml version="1.0" encoding="utf-8"?>
+<w:hdr xmlns:wpc="http://schemas.microsoft.com/office/word/2010/wordprocessingCanvas" xmlns:mc="http://schemas.openxmlformats.org/markup-compatibility/2006" xmlns:o="urn:schemas-microsoft-com:office:office" xmlns:r="http://schemas.openxmlformats.org/officeDocument/2006/relationships" xmlns:m="http://schemas.openxmlformats.org/officeDocument/2006/math" xmlns:v="urn:schemas-microsoft-com:vml" xmlns:wp14="http://schemas.microsoft.com/office/word/2010/wordprocessingDrawing" xmlns:wp="http://schemas.openxmlformats.org/drawingml/2006/wordprocessingDrawing" xmlns:w10="urn:schemas-microsoft-com:office:word" xmlns:w="http://schemas.openxmlformats.org/wordprocessingml/2006/main" xmlns:w14="http://schemas.microsoft.com/office/word/2010/wordml" xmlns:wpg="http://schemas.microsoft.com/office/word/2010/wordprocessingGroup" xmlns:wpi="http://schemas.microsoft.com/office/word/2010/wordprocessingInk" xmlns:wne="http://schemas.microsoft.com/office/word/2006/wordml" xmlns:wps="http://schemas.microsoft.com/office/word/2010/wordprocessingShape" mc:Ignorable="w14 wp14">
+  <w:p>
+    <w:pPr>
+      <w:pStyle w:val="En-tte"/>
+    </w:pPr>
+  </w:p>
+</w:hdr>
+</file>
+
+<file path=word/header2.xml><?xml version="1.0" encoding="utf-8"?>
 <w:hdr xmlns:wpc="http://schemas.microsoft.com/office/word/2010/wordprocessingCanvas" xmlns:mc="http://schemas.openxmlformats.org/markup-compatibility/2006" xmlns:o="urn:schemas-microsoft-com:office:office" xmlns:r="http://schemas.openxmlformats.org/officeDocument/2006/relationships" xmlns:m="http://schemas.openxmlformats.org/officeDocument/2006/math" xmlns:v="urn:schemas-microsoft-com:vml" xmlns:wp14="http://schemas.microsoft.com/office/word/2010/wordprocessingDrawing" xmlns:wp="http://schemas.openxmlformats.org/drawingml/2006/wordprocessingDrawing" xmlns:w10="urn:schemas-microsoft-com:office:word" xmlns:w="http://schemas.openxmlformats.org/wordprocessingml/2006/main" xmlns:w14="http://schemas.microsoft.com/office/word/2010/wordml" xmlns:wpg="http://schemas.microsoft.com/office/word/2010/wordprocessingGroup" xmlns:wpi="http://schemas.microsoft.com/office/word/2010/wordprocessingInk" xmlns:wne="http://schemas.microsoft.com/office/word/2006/wordml" xmlns:wps="http://schemas.microsoft.com/office/word/2010/wordprocessingShape" mc:Ignorable="w14 wp14">
   <w:tbl>
     <w:tblPr>
@@ -3494,7 +3517,17 @@
 </w:hdr>
 </file>
 
-<file path=word/header2.xml><?xml version="1.0" encoding="utf-8"?>
+<file path=word/header3.xml><?xml version="1.0" encoding="utf-8"?>
+<w:hdr xmlns:wpc="http://schemas.microsoft.com/office/word/2010/wordprocessingCanvas" xmlns:mc="http://schemas.openxmlformats.org/markup-compatibility/2006" xmlns:o="urn:schemas-microsoft-com:office:office" xmlns:r="http://schemas.openxmlformats.org/officeDocument/2006/relationships" xmlns:m="http://schemas.openxmlformats.org/officeDocument/2006/math" xmlns:v="urn:schemas-microsoft-com:vml" xmlns:wp14="http://schemas.microsoft.com/office/word/2010/wordprocessingDrawing" xmlns:wp="http://schemas.openxmlformats.org/drawingml/2006/wordprocessingDrawing" xmlns:w10="urn:schemas-microsoft-com:office:word" xmlns:w="http://schemas.openxmlformats.org/wordprocessingml/2006/main" xmlns:w14="http://schemas.microsoft.com/office/word/2010/wordml" xmlns:wpg="http://schemas.microsoft.com/office/word/2010/wordprocessingGroup" xmlns:wpi="http://schemas.microsoft.com/office/word/2010/wordprocessingInk" xmlns:wne="http://schemas.microsoft.com/office/word/2006/wordml" xmlns:wps="http://schemas.microsoft.com/office/word/2010/wordprocessingShape" mc:Ignorable="w14 wp14">
+  <w:p>
+    <w:pPr>
+      <w:pStyle w:val="En-tte"/>
+    </w:pPr>
+  </w:p>
+</w:hdr>
+</file>
+
+<file path=word/header4.xml><?xml version="1.0" encoding="utf-8"?>
 <w:hdr xmlns:wpc="http://schemas.microsoft.com/office/word/2010/wordprocessingCanvas" xmlns:mc="http://schemas.openxmlformats.org/markup-compatibility/2006" xmlns:o="urn:schemas-microsoft-com:office:office" xmlns:r="http://schemas.openxmlformats.org/officeDocument/2006/relationships" xmlns:m="http://schemas.openxmlformats.org/officeDocument/2006/math" xmlns:v="urn:schemas-microsoft-com:vml" xmlns:wp14="http://schemas.microsoft.com/office/word/2010/wordprocessingDrawing" xmlns:wp="http://schemas.openxmlformats.org/drawingml/2006/wordprocessingDrawing" xmlns:w10="urn:schemas-microsoft-com:office:word" xmlns:w="http://schemas.openxmlformats.org/wordprocessingml/2006/main" xmlns:w14="http://schemas.microsoft.com/office/word/2010/wordml" xmlns:wpg="http://schemas.microsoft.com/office/word/2010/wordprocessingGroup" xmlns:wpi="http://schemas.microsoft.com/office/word/2010/wordprocessingInk" xmlns:wne="http://schemas.microsoft.com/office/word/2006/wordml" xmlns:wps="http://schemas.microsoft.com/office/word/2010/wordprocessingShape" mc:Ignorable="w14 wp14">
   <w:tbl>
     <w:tblPr>
@@ -3546,7 +3579,7 @@
               <w:lang w:eastAsia="fr-FR" w:bidi="ar-SA"/>
             </w:rPr>
             <w:drawing>
-              <wp:anchor distT="0" distB="0" distL="114300" distR="114300" simplePos="0" relativeHeight="251719680" behindDoc="0" locked="0" layoutInCell="1" allowOverlap="1">
+              <wp:anchor distT="0" distB="0" distL="114300" distR="114300" simplePos="0" relativeHeight="251719680" behindDoc="0" locked="0" layoutInCell="1" allowOverlap="1" wp14:anchorId="4986D8FB" wp14:editId="553EF970">
                 <wp:simplePos x="0" y="0"/>
                 <wp:positionH relativeFrom="column">
                   <wp:posOffset>-72390</wp:posOffset>
@@ -3711,6 +3744,12 @@
             <w:t>Lycée</w:t>
           </w:r>
           <w:r>
+            <w:rPr>
+              <w:szCs w:val="22"/>
+            </w:rPr>
+            <w:t xml:space="preserve"> </w:t>
+          </w:r>
+          <w:r>
             <w:t>Rouvière</w:t>
           </w:r>
         </w:p>
@@ -3774,6 +3813,14 @@
               <w:szCs w:val="22"/>
             </w:rPr>
             <w:t>2</w:t>
+          </w:r>
+          <w:r>
+            <w:rPr>
+              <w:b/>
+              <w:sz w:val="16"/>
+              <w:szCs w:val="22"/>
+            </w:rPr>
+            <w:t xml:space="preserve"> </w:t>
           </w:r>
           <w:r>
             <w:rPr>
@@ -3886,14 +3933,14 @@
         <v:path o:extrusionok="f" gradientshapeok="t" o:connecttype="rect"/>
         <o:lock v:ext="edit" aspectratio="t"/>
       </v:shapetype>
-      <v:shape id="_x0000_i1032" type="#_x0000_t75" alt="icone2.png" style="width:57.6pt;height:37.45pt;visibility:visible;mso-wrap-style:square" o:bullet="t">
+      <v:shape id="_x0000_i1028" type="#_x0000_t75" alt="icone2.png" style="width:57.6pt;height:37.45pt;visibility:visible;mso-wrap-style:square" o:bullet="t">
         <v:imagedata r:id="rId1" o:title="icone2"/>
       </v:shape>
     </w:pict>
   </w:numPicBullet>
   <w:numPicBullet w:numPicBulletId="1">
     <w:pict>
-      <v:shape id="_x0000_i1033" type="#_x0000_t75" style="width:8.65pt;height:8.65pt" o:bullet="t">
+      <v:shape id="_x0000_i1029" type="#_x0000_t75" style="width:8.65pt;height:8.65pt" o:bullet="t">
         <v:imagedata r:id="rId2" o:title="BD14692_"/>
       </v:shape>
     </w:pict>
@@ -9425,7 +9472,7 @@
 </file>
 
 <file path=customXml/itemProps1.xml><?xml version="1.0" encoding="utf-8"?>
-<ds:datastoreItem xmlns:ds="http://schemas.openxmlformats.org/officeDocument/2006/customXml" ds:itemID="{61BA540D-2780-41FB-AD14-9BE4846A79BA}">
+<ds:datastoreItem xmlns:ds="http://schemas.openxmlformats.org/officeDocument/2006/customXml" ds:itemID="{1154D511-2E49-48D2-B26D-B063A2DADFCE}">
   <ds:schemaRefs>
     <ds:schemaRef ds:uri="http://schemas.openxmlformats.org/officeDocument/2006/bibliography"/>
   </ds:schemaRefs>

</xml_diff>